<commit_message>
Updated review notes and paper
Fixed few typos left on review notes and uploading the template with a
few more bulletpoints added
</commit_message>
<xml_diff>
--- a/Paper 1/Presentation/AIA paper 1 review notes.docx
+++ b/Paper 1/Presentation/AIA paper 1 review notes.docx
@@ -16,10 +16,7 @@
         <w:pStyle w:val="Heading2"/>
       </w:pPr>
       <w:r>
-        <w:t>A</w:t>
-      </w:r>
-      <w:r>
-        <w:t>bstractions</w:t>
+        <w:t>Abstractions</w:t>
       </w:r>
     </w:p>
     <w:p>
@@ -71,27 +68,12 @@
           <w:ilvl w:val="0"/>
           <w:numId w:val="4"/>
         </w:numPr>
-        <w:rPr>
-          <w:highlight w:val="yellow"/>
-        </w:rPr>
-      </w:pPr>
-      <w:r>
-        <w:rPr>
-          <w:highlight w:val="yellow"/>
-        </w:rPr>
-        <w:t>The amount of pheromone left behind and the amount it spreads has been</w:t>
-      </w:r>
-      <w:r>
-        <w:rPr>
-          <w:highlight w:val="yellow"/>
-        </w:rPr>
-        <w:t>….</w:t>
-      </w:r>
-      <w:r>
-        <w:rPr>
-          <w:highlight w:val="yellow"/>
-        </w:rPr>
-        <w:t xml:space="preserve"> </w:t>
+      </w:pPr>
+      <w:r>
+        <w:t>The amount of pheromone left behind an</w:t>
+      </w:r>
+      <w:r>
+        <w:t>d the amount it spreads</w:t>
       </w:r>
     </w:p>
     <w:p>
@@ -101,15 +83,12 @@
           <w:ilvl w:val="0"/>
           <w:numId w:val="4"/>
         </w:numPr>
-        <w:rPr>
-          <w:highlight w:val="yellow"/>
-        </w:rPr>
-      </w:pPr>
-      <w:r>
-        <w:rPr>
-          <w:highlight w:val="yellow"/>
-        </w:rPr>
-        <w:t>The amount of repellent dropped and the amount is spreads has been……</w:t>
+      </w:pPr>
+      <w:r>
+        <w:t xml:space="preserve">The amount of repellent dropped and </w:t>
+      </w:r>
+      <w:r>
+        <w:t>the amount is spreads</w:t>
       </w:r>
     </w:p>
     <w:p>
@@ -145,9 +124,6 @@
         </w:numPr>
       </w:pPr>
       <w:r>
-        <w:rPr>
-          <w:highlight w:val="yellow"/>
-        </w:rPr>
         <w:t>Ants have no collision with other ants</w:t>
       </w:r>
     </w:p>
@@ -190,10 +166,7 @@
         <w:ind w:firstLine="360"/>
       </w:pPr>
       <w:r>
-        <w:t>Ra</w:t>
-      </w:r>
-      <w:r>
-        <w:t>tionale, collection, presentation</w:t>
+        <w:t>Rationale, collection, presentation</w:t>
       </w:r>
     </w:p>
     <w:p>
@@ -411,9 +384,8 @@
           <w:numId w:val="1"/>
         </w:numPr>
       </w:pPr>
-      <w:r>
-        <w:t xml:space="preserve"> </w:t>
-      </w:r>
+      <w:bookmarkStart w:id="0" w:name="_GoBack"/>
+      <w:bookmarkEnd w:id="0"/>
       <w:r>
         <w:t>Ants retreat from repellent and find a safer space, this safer space is not necessarily the exit, but a place with less repellent.</w:t>
       </w:r>
@@ -705,8 +677,6 @@
         <w:tab/>
         <w:t>4</w:t>
       </w:r>
-      <w:bookmarkStart w:id="0" w:name="_GoBack"/>
-      <w:bookmarkEnd w:id="0"/>
     </w:p>
     <w:p/>
     <w:p/>

</xml_diff>